<commit_message>
Ajout de mes heures + fix journal
</commit_message>
<xml_diff>
--- a/Documentation/Rapport/Journal de bord.docx
+++ b/Documentation/Rapport/Journal de bord.docx
@@ -15,7 +15,10 @@
         <w:pStyle w:val="Titre1"/>
       </w:pPr>
       <w:r>
-        <w:t>Semaine 1 – 17.03.2015</w:t>
+        <w:t>Semaine 1 – 17.02</w:t>
+      </w:r>
+      <w:r>
+        <w:t>.2015</w:t>
       </w:r>
     </w:p>
     <w:p>
@@ -1043,7 +1046,12 @@
         <w:pStyle w:val="Titre1"/>
       </w:pPr>
       <w:r>
-        <w:t>Semaine 9 – 29.04.2015</w:t>
+        <w:t>Semaine 9 – 28</w:t>
+      </w:r>
+      <w:bookmarkStart w:id="0" w:name="_GoBack"/>
+      <w:bookmarkEnd w:id="0"/>
+      <w:r>
+        <w:t>.04.2015</w:t>
       </w:r>
     </w:p>
     <w:p>
@@ -2482,8 +2490,6 @@
       <w:r>
         <w:t>Rédaction du manuel d’utilisateur.</w:t>
       </w:r>
-      <w:bookmarkStart w:id="0" w:name="_GoBack"/>
-      <w:bookmarkEnd w:id="0"/>
     </w:p>
     <w:p>
       <w:pPr>

</xml_diff>